<commit_message>
Added cases 1-6 to the document
</commit_message>
<xml_diff>
--- a/Lemon Notes Documentation.docx
+++ b/Lemon Notes Documentation.docx
@@ -2539,316 +2539,111 @@
         <w:rPr>
           <w:noProof/>
         </w:rPr>
-        <w:drawing>
-          <wp:inline distT="0" distB="0" distL="0" distR="0">
-            <wp:extent cx="4347210" cy="3260408"/>
-            <wp:effectExtent l="0" t="0" r="0" b="0"/>
-            <wp:docPr id="3" name="Picture 3"/>
-            <wp:cNvGraphicFramePr>
-              <a:graphicFrameLocks xmlns:a="http://schemas.openxmlformats.org/drawingml/2006/main" noChangeAspect="1"/>
-            </wp:cNvGraphicFramePr>
-            <a:graphic xmlns:a="http://schemas.openxmlformats.org/drawingml/2006/main">
-              <a:graphicData uri="http://schemas.openxmlformats.org/drawingml/2006/picture">
-                <pic:pic xmlns:pic="http://schemas.openxmlformats.org/drawingml/2006/picture">
-                  <pic:nvPicPr>
-                    <pic:cNvPr id="3" name="FullSizeRender.jpg"/>
-                    <pic:cNvPicPr/>
-                  </pic:nvPicPr>
-                  <pic:blipFill>
-                    <a:blip r:embed="rId7" cstate="print">
-                      <a:extLst>
-                        <a:ext uri="{28A0092B-C50C-407E-A947-70E740481C1C}">
-                          <a14:useLocalDpi xmlns:a14="http://schemas.microsoft.com/office/drawing/2010/main" val="0"/>
-                        </a:ext>
-                      </a:extLst>
-                    </a:blip>
-                    <a:stretch>
-                      <a:fillRect/>
-                    </a:stretch>
-                  </pic:blipFill>
-                  <pic:spPr>
-                    <a:xfrm>
-                      <a:off x="0" y="0"/>
-                      <a:ext cx="4365046" cy="3273785"/>
-                    </a:xfrm>
-                    <a:prstGeom prst="rect">
-                      <a:avLst/>
-                    </a:prstGeom>
-                  </pic:spPr>
-                </pic:pic>
-              </a:graphicData>
-            </a:graphic>
-          </wp:inline>
-        </w:drawing>
+        <w:pict>
+          <v:shapetype id="_x0000_t75" coordsize="21600,21600" o:spt="75" o:preferrelative="t" path="m@4@5l@4@11@9@11@9@5xe" filled="f" stroked="f">
+            <v:stroke joinstyle="miter"/>
+            <v:formulas>
+              <v:f eqn="if lineDrawn pixelLineWidth 0"/>
+              <v:f eqn="sum @0 1 0"/>
+              <v:f eqn="sum 0 0 @1"/>
+              <v:f eqn="prod @2 1 2"/>
+              <v:f eqn="prod @3 21600 pixelWidth"/>
+              <v:f eqn="prod @3 21600 pixelHeight"/>
+              <v:f eqn="sum @0 0 1"/>
+              <v:f eqn="prod @6 1 2"/>
+              <v:f eqn="prod @7 21600 pixelWidth"/>
+              <v:f eqn="sum @8 21600 0"/>
+              <v:f eqn="prod @7 21600 pixelHeight"/>
+              <v:f eqn="sum @10 21600 0"/>
+            </v:formulas>
+            <v:path o:extrusionok="f" gradientshapeok="t" o:connecttype="rect"/>
+            <o:lock v:ext="edit" aspectratio="t"/>
+          </v:shapetype>
+          <v:shape id="_x0000_i1026" type="#_x0000_t75" style="width:382.5pt;height:294.75pt">
+            <v:imagedata r:id="rId7" o:title="uc2"/>
+          </v:shape>
+        </w:pict>
+      </w:r>
+      <w:r>
+        <w:rPr>
+          <w:noProof/>
+        </w:rPr>
+        <w:pict>
+          <v:shape id="_x0000_i1025" type="#_x0000_t75" style="width:370.5pt;height:276pt">
+            <v:imagedata r:id="rId8" o:title="uc1"/>
+          </v:shape>
+        </w:pict>
       </w:r>
     </w:p>
     <w:p>
       <w:pPr>
         <w:jc w:val="center"/>
       </w:pPr>
-      <w:r>
-        <w:rPr>
-          <w:noProof/>
-        </w:rPr>
-        <w:drawing>
-          <wp:inline distT="0" distB="0" distL="0" distR="0">
-            <wp:extent cx="4328160" cy="3246120"/>
-            <wp:effectExtent l="0" t="0" r="0" b="0"/>
-            <wp:docPr id="4" name="Picture 4"/>
-            <wp:cNvGraphicFramePr>
-              <a:graphicFrameLocks xmlns:a="http://schemas.openxmlformats.org/drawingml/2006/main" noChangeAspect="1"/>
-            </wp:cNvGraphicFramePr>
-            <a:graphic xmlns:a="http://schemas.openxmlformats.org/drawingml/2006/main">
-              <a:graphicData uri="http://schemas.openxmlformats.org/drawingml/2006/picture">
-                <pic:pic xmlns:pic="http://schemas.openxmlformats.org/drawingml/2006/picture">
-                  <pic:nvPicPr>
-                    <pic:cNvPr id="4" name="FullSizeRender2.jpg"/>
-                    <pic:cNvPicPr/>
-                  </pic:nvPicPr>
-                  <pic:blipFill>
-                    <a:blip r:embed="rId8" cstate="print">
-                      <a:extLst>
-                        <a:ext uri="{28A0092B-C50C-407E-A947-70E740481C1C}">
-                          <a14:useLocalDpi xmlns:a14="http://schemas.microsoft.com/office/drawing/2010/main" val="0"/>
-                        </a:ext>
-                      </a:extLst>
-                    </a:blip>
-                    <a:stretch>
-                      <a:fillRect/>
-                    </a:stretch>
-                  </pic:blipFill>
-                  <pic:spPr>
-                    <a:xfrm>
-                      <a:off x="0" y="0"/>
-                      <a:ext cx="4335451" cy="3251588"/>
-                    </a:xfrm>
-                    <a:prstGeom prst="rect">
-                      <a:avLst/>
-                    </a:prstGeom>
-                  </pic:spPr>
-                </pic:pic>
-              </a:graphicData>
-            </a:graphic>
-          </wp:inline>
-        </w:drawing>
-      </w:r>
     </w:p>
     <w:p>
       <w:pPr>
         <w:jc w:val="center"/>
       </w:pPr>
       <w:r>
-        <w:rPr>
-          <w:noProof/>
-        </w:rPr>
         <w:lastRenderedPageBreak/>
-        <w:drawing>
-          <wp:inline distT="0" distB="0" distL="0" distR="0">
-            <wp:extent cx="4505959" cy="3379470"/>
-            <wp:effectExtent l="0" t="0" r="9525" b="0"/>
-            <wp:docPr id="5" name="Picture 5"/>
-            <wp:cNvGraphicFramePr>
-              <a:graphicFrameLocks xmlns:a="http://schemas.openxmlformats.org/drawingml/2006/main" noChangeAspect="1"/>
-            </wp:cNvGraphicFramePr>
-            <a:graphic xmlns:a="http://schemas.openxmlformats.org/drawingml/2006/main">
-              <a:graphicData uri="http://schemas.openxmlformats.org/drawingml/2006/picture">
-                <pic:pic xmlns:pic="http://schemas.openxmlformats.org/drawingml/2006/picture">
-                  <pic:nvPicPr>
-                    <pic:cNvPr id="5" name="FullSizeRender3.jpg"/>
-                    <pic:cNvPicPr/>
-                  </pic:nvPicPr>
-                  <pic:blipFill>
-                    <a:blip r:embed="rId9" cstate="print">
-                      <a:extLst>
-                        <a:ext uri="{28A0092B-C50C-407E-A947-70E740481C1C}">
-                          <a14:useLocalDpi xmlns:a14="http://schemas.microsoft.com/office/drawing/2010/main" val="0"/>
-                        </a:ext>
-                      </a:extLst>
-                    </a:blip>
-                    <a:stretch>
-                      <a:fillRect/>
-                    </a:stretch>
-                  </pic:blipFill>
-                  <pic:spPr>
-                    <a:xfrm>
-                      <a:off x="0" y="0"/>
-                      <a:ext cx="4514429" cy="3385823"/>
-                    </a:xfrm>
-                    <a:prstGeom prst="rect">
-                      <a:avLst/>
-                    </a:prstGeom>
-                  </pic:spPr>
-                </pic:pic>
-              </a:graphicData>
-            </a:graphic>
-          </wp:inline>
-        </w:drawing>
+        <w:pict>
+          <v:shape id="_x0000_i1036" type="#_x0000_t75" style="width:373.5pt;height:303pt">
+            <v:imagedata r:id="rId9" o:title="uc3"/>
+          </v:shape>
+        </w:pict>
       </w:r>
     </w:p>
     <w:p>
       <w:pPr>
         <w:jc w:val="center"/>
-      </w:pPr>
-      <w:r>
         <w:rPr>
           <w:noProof/>
         </w:rPr>
-        <w:drawing>
-          <wp:inline distT="0" distB="0" distL="0" distR="0">
-            <wp:extent cx="4497705" cy="3013710"/>
-            <wp:effectExtent l="0" t="0" r="0" b="0"/>
-            <wp:docPr id="6" name="Picture 6"/>
-            <wp:cNvGraphicFramePr>
-              <a:graphicFrameLocks xmlns:a="http://schemas.openxmlformats.org/drawingml/2006/main" noChangeAspect="1"/>
-            </wp:cNvGraphicFramePr>
-            <a:graphic xmlns:a="http://schemas.openxmlformats.org/drawingml/2006/main">
-              <a:graphicData uri="http://schemas.openxmlformats.org/drawingml/2006/picture">
-                <pic:pic xmlns:pic="http://schemas.openxmlformats.org/drawingml/2006/picture">
-                  <pic:nvPicPr>
-                    <pic:cNvPr id="6" name="FullSizeRender4.jpg"/>
-                    <pic:cNvPicPr/>
-                  </pic:nvPicPr>
-                  <pic:blipFill rotWithShape="1">
-                    <a:blip r:embed="rId10" cstate="print">
-                      <a:extLst>
-                        <a:ext uri="{28A0092B-C50C-407E-A947-70E740481C1C}">
-                          <a14:useLocalDpi xmlns:a14="http://schemas.microsoft.com/office/drawing/2010/main" val="0"/>
-                        </a:ext>
-                      </a:extLst>
-                    </a:blip>
-                    <a:srcRect r="-212" b="10470"/>
-                    <a:stretch/>
-                  </pic:blipFill>
-                  <pic:spPr bwMode="auto">
-                    <a:xfrm>
-                      <a:off x="0" y="0"/>
-                      <a:ext cx="4500635" cy="3015673"/>
-                    </a:xfrm>
-                    <a:prstGeom prst="rect">
-                      <a:avLst/>
-                    </a:prstGeom>
-                    <a:ln>
-                      <a:noFill/>
-                    </a:ln>
-                    <a:extLst>
-                      <a:ext uri="{53640926-AAD7-44D8-BBD7-CCE9431645EC}">
-                        <a14:shadowObscured xmlns:a14="http://schemas.microsoft.com/office/drawing/2010/main"/>
-                      </a:ext>
-                    </a:extLst>
-                  </pic:spPr>
-                </pic:pic>
-              </a:graphicData>
-            </a:graphic>
-          </wp:inline>
-        </w:drawing>
-      </w:r>
+      </w:pPr>
     </w:p>
     <w:p>
       <w:pPr>
         <w:jc w:val="center"/>
-      </w:pPr>
-      <w:r>
         <w:rPr>
           <w:noProof/>
         </w:rPr>
-        <w:lastRenderedPageBreak/>
-        <w:drawing>
-          <wp:inline distT="0" distB="0" distL="0" distR="0">
-            <wp:extent cx="4446270" cy="3334703"/>
-            <wp:effectExtent l="0" t="0" r="0" b="0"/>
-            <wp:docPr id="7" name="Picture 7"/>
-            <wp:cNvGraphicFramePr>
-              <a:graphicFrameLocks xmlns:a="http://schemas.openxmlformats.org/drawingml/2006/main" noChangeAspect="1"/>
-            </wp:cNvGraphicFramePr>
-            <a:graphic xmlns:a="http://schemas.openxmlformats.org/drawingml/2006/main">
-              <a:graphicData uri="http://schemas.openxmlformats.org/drawingml/2006/picture">
-                <pic:pic xmlns:pic="http://schemas.openxmlformats.org/drawingml/2006/picture">
-                  <pic:nvPicPr>
-                    <pic:cNvPr id="7" name="FullSizeRender5.jpg"/>
-                    <pic:cNvPicPr/>
-                  </pic:nvPicPr>
-                  <pic:blipFill>
-                    <a:blip r:embed="rId11" cstate="print">
-                      <a:extLst>
-                        <a:ext uri="{28A0092B-C50C-407E-A947-70E740481C1C}">
-                          <a14:useLocalDpi xmlns:a14="http://schemas.microsoft.com/office/drawing/2010/main" val="0"/>
-                        </a:ext>
-                      </a:extLst>
-                    </a:blip>
-                    <a:stretch>
-                      <a:fillRect/>
-                    </a:stretch>
-                  </pic:blipFill>
-                  <pic:spPr>
-                    <a:xfrm>
-                      <a:off x="0" y="0"/>
-                      <a:ext cx="4451383" cy="3338538"/>
-                    </a:xfrm>
-                    <a:prstGeom prst="rect">
-                      <a:avLst/>
-                    </a:prstGeom>
-                  </pic:spPr>
-                </pic:pic>
-              </a:graphicData>
-            </a:graphic>
-          </wp:inline>
-        </w:drawing>
+      </w:pPr>
+      <w:r>
+        <w:rPr>
+          <w:noProof/>
+        </w:rPr>
+        <w:pict>
+          <v:shape id="_x0000_i1044" type="#_x0000_t75" style="width:397.5pt;height:280.5pt">
+            <v:imagedata r:id="rId10" o:title="uc4"/>
+          </v:shape>
+        </w:pict>
       </w:r>
     </w:p>
     <w:p>
       <w:pPr>
         <w:jc w:val="center"/>
-      </w:pPr>
-      <w:r>
         <w:rPr>
           <w:noProof/>
         </w:rPr>
-        <w:drawing>
-          <wp:inline distT="0" distB="0" distL="0" distR="0">
-            <wp:extent cx="4450080" cy="3337560"/>
-            <wp:effectExtent l="0" t="0" r="7620" b="0"/>
-            <wp:docPr id="8" name="Picture 8"/>
-            <wp:cNvGraphicFramePr>
-              <a:graphicFrameLocks xmlns:a="http://schemas.openxmlformats.org/drawingml/2006/main" noChangeAspect="1"/>
-            </wp:cNvGraphicFramePr>
-            <a:graphic xmlns:a="http://schemas.openxmlformats.org/drawingml/2006/main">
-              <a:graphicData uri="http://schemas.openxmlformats.org/drawingml/2006/picture">
-                <pic:pic xmlns:pic="http://schemas.openxmlformats.org/drawingml/2006/picture">
-                  <pic:nvPicPr>
-                    <pic:cNvPr id="8" name="FullSizeRender6.jpg"/>
-                    <pic:cNvPicPr/>
-                  </pic:nvPicPr>
-                  <pic:blipFill>
-                    <a:blip r:embed="rId12" cstate="print">
-                      <a:extLst>
-                        <a:ext uri="{28A0092B-C50C-407E-A947-70E740481C1C}">
-                          <a14:useLocalDpi xmlns:a14="http://schemas.microsoft.com/office/drawing/2010/main" val="0"/>
-                        </a:ext>
-                      </a:extLst>
-                    </a:blip>
-                    <a:stretch>
-                      <a:fillRect/>
-                    </a:stretch>
-                  </pic:blipFill>
-                  <pic:spPr>
-                    <a:xfrm>
-                      <a:off x="0" y="0"/>
-                      <a:ext cx="4452745" cy="3339559"/>
-                    </a:xfrm>
-                    <a:prstGeom prst="rect">
-                      <a:avLst/>
-                    </a:prstGeom>
-                  </pic:spPr>
-                </pic:pic>
-              </a:graphicData>
-            </a:graphic>
-          </wp:inline>
-        </w:drawing>
+      </w:pPr>
+      <w:r>
+        <w:rPr>
+          <w:noProof/>
+        </w:rPr>
+        <w:lastRenderedPageBreak/>
+        <w:pict>
+          <v:shape id="_x0000_i1045" type="#_x0000_t75" style="width:442.5pt;height:246.75pt">
+            <v:imagedata r:id="rId11" o:title="uc5"/>
+          </v:shape>
+        </w:pict>
       </w:r>
     </w:p>
     <w:p>
       <w:pPr>
         <w:jc w:val="center"/>
+        <w:rPr>
+          <w:noProof/>
+        </w:rPr>
       </w:pPr>
     </w:p>
     <w:p>
@@ -2882,13 +2677,33 @@
           <w:noProof/>
         </w:rPr>
       </w:pPr>
+      <w:r>
+        <w:rPr>
+          <w:noProof/>
+        </w:rPr>
+        <w:pict>
+          <v:shape id="_x0000_i1047" type="#_x0000_t75" style="width:468pt;height:278.25pt">
+            <v:imagedata r:id="rId12" o:title="uc6"/>
+          </v:shape>
+        </w:pict>
+      </w:r>
     </w:p>
     <w:p>
       <w:pPr>
         <w:rPr>
           <w:noProof/>
-        </w:rPr>
-      </w:pPr>
+          <w:u w:val="single"/>
+        </w:rPr>
+      </w:pPr>
+    </w:p>
+    <w:p>
+      <w:pPr>
+        <w:rPr>
+          <w:noProof/>
+        </w:rPr>
+      </w:pPr>
+      <w:bookmarkStart w:id="0" w:name="_GoBack"/>
+      <w:bookmarkEnd w:id="0"/>
       <w:r>
         <w:rPr>
           <w:noProof/>
@@ -4136,8 +3951,6 @@
             </w:r>
           </w:p>
         </w:tc>
-        <w:bookmarkStart w:id="0" w:name="_GoBack"/>
-        <w:bookmarkEnd w:id="0"/>
       </w:tr>
       <w:tr>
         <w:tc>
@@ -7965,6 +7778,7 @@
   <w:style w:type="character" w:default="1" w:styleId="DefaultParagraphFont">
     <w:name w:val="Default Paragraph Font"/>
     <w:uiPriority w:val="1"/>
+    <w:semiHidden/>
     <w:unhideWhenUsed/>
   </w:style>
   <w:style w:type="table" w:default="1" w:styleId="TableNormal">

</xml_diff>